<commit_message>
Fixed small stuff on BNF
</commit_message>
<xml_diff>
--- a/BNF Άσκησης 1.docx
+++ b/BNF Άσκησης 1.docx
@@ -1588,7 +1588,15 @@
           <w:szCs w:val="30"/>
           <w:lang w:val="el-GR"/>
         </w:rPr>
-        <w:t>θετικών</w:t>
+        <w:t>θετικ</w:t>
+      </w:r>
+      <w:r>
+        <w:rPr>
+          <w:sz w:val="30"/>
+          <w:szCs w:val="30"/>
+          <w:lang w:val="el-GR"/>
+        </w:rPr>
+        <w:t>ού</w:t>
       </w:r>
       <w:r>
         <w:rPr>
@@ -1603,7 +1611,15 @@
           <w:szCs w:val="30"/>
           <w:lang w:val="el-GR"/>
         </w:rPr>
-        <w:t>ακεραίων</w:t>
+        <w:t>ακ</w:t>
+      </w:r>
+      <w:r>
+        <w:rPr>
+          <w:sz w:val="30"/>
+          <w:szCs w:val="30"/>
+          <w:lang w:val="el-GR"/>
+        </w:rPr>
+        <w:t>έραιου</w:t>
       </w:r>
       <w:r>
         <w:rPr>
@@ -2030,27 +2046,7 @@
           <w:szCs w:val="30"/>
         </w:rPr>
         <w:tab/>
-      </w:r>
-      <w:r>
-        <w:rPr>
-          <w:sz w:val="30"/>
-          <w:szCs w:val="30"/>
-        </w:rPr>
-        <w:t xml:space="preserve">“prizeCategories”: [ </w:t>
-      </w:r>
-      <w:r>
-        <w:rPr>
-          <w:sz w:val="30"/>
-          <w:szCs w:val="30"/>
-        </w:rPr>
-        <w:t>&lt;id&gt;</w:t>
-      </w:r>
-      <w:r>
-        <w:rPr>
-          <w:sz w:val="30"/>
-          <w:szCs w:val="30"/>
-        </w:rPr>
-        <w:t xml:space="preserve"> , &lt;dividend&gt; ,</w:t>
+        <w:t>“prizeCategories”: [ &lt;id&gt; , &lt;dividend&gt; ,</w:t>
       </w:r>
       <w:r>
         <w:rPr>
@@ -2136,12 +2132,6 @@
           <w:szCs w:val="30"/>
         </w:rPr>
         <w:tab/>
-      </w:r>
-      <w:r>
-        <w:rPr>
-          <w:sz w:val="30"/>
-          <w:szCs w:val="30"/>
-        </w:rPr>
         <w:t xml:space="preserve">&lt;fixed&gt; , &lt;categoryType&gt; , &lt;gameType&gt; , </w:t>
       </w:r>
       <w:r>
@@ -2652,49 +2642,16 @@
         <w:rPr>
           <w:sz w:val="30"/>
           <w:szCs w:val="30"/>
-          <w:lang w:val="el-GR"/>
-        </w:rPr>
-        <w:t>θετικός</w:t>
-      </w:r>
-      <w:r>
-        <w:rPr>
-          <w:sz w:val="30"/>
-          <w:szCs w:val="30"/>
-          <w:lang w:val="el-GR"/>
-        </w:rPr>
-        <w:t xml:space="preserve"> </w:t>
-      </w:r>
-      <w:r>
-        <w:rPr>
-          <w:sz w:val="30"/>
-          <w:szCs w:val="30"/>
-          <w:lang w:val="el-GR"/>
-        </w:rPr>
-        <w:t>ακέραιος</w:t>
-      </w:r>
-      <w:r>
-        <w:rPr>
-          <w:sz w:val="30"/>
-          <w:szCs w:val="30"/>
-          <w:lang w:val="el-GR"/>
-        </w:rPr>
-        <w:t xml:space="preserve"> 0 </w:t>
-      </w:r>
-      <w:r>
-        <w:rPr>
-          <w:sz w:val="30"/>
-          <w:szCs w:val="30"/>
-          <w:lang w:val="el-GR"/>
-        </w:rPr>
-        <w:t>ή</w:t>
-      </w:r>
-      <w:r>
-        <w:rPr>
-          <w:sz w:val="30"/>
-          <w:szCs w:val="30"/>
-          <w:lang w:val="el-GR"/>
-        </w:rPr>
-        <w:t xml:space="preserve"> 1&gt;</w:t>
+        </w:rPr>
+        <w:t>boolean</w:t>
+      </w:r>
+      <w:r>
+        <w:rPr>
+          <w:sz w:val="30"/>
+          <w:szCs w:val="30"/>
+          <w:lang w:val="el-GR"/>
+        </w:rPr>
+        <w:t>&gt;</w:t>
       </w:r>
     </w:p>
     <w:p>
@@ -4118,6 +4075,7 @@
         <w:rPr>
           <w:sz w:val="30"/>
           <w:szCs w:val="30"/>
+          <w:lang w:val="el-GR"/>
         </w:rPr>
         <w:t>&gt;</w:t>
       </w:r>
@@ -4355,7 +4313,23 @@
           <w:szCs w:val="30"/>
           <w:lang w:val="el-GR"/>
         </w:rPr>
-        <w:t>θετικού ακεραίου&gt;</w:t>
+        <w:t>θετικού α</w:t>
+      </w:r>
+      <w:r>
+        <w:rPr>
+          <w:sz w:val="30"/>
+          <w:szCs w:val="30"/>
+          <w:lang w:val="el-GR"/>
+        </w:rPr>
+        <w:t>κέραι</w:t>
+      </w:r>
+      <w:r>
+        <w:rPr>
+          <w:sz w:val="30"/>
+          <w:szCs w:val="30"/>
+          <w:lang w:val="el-GR"/>
+        </w:rPr>
+        <w:t>ου&gt;</w:t>
       </w:r>
       <w:r>
         <w:rPr>
@@ -5019,6 +4993,86 @@
           <w:lang w:val="el-GR"/>
         </w:rPr>
         <w:t xml:space="preserve"> ]</w:t>
+      </w:r>
+    </w:p>
+    <w:p>
+      <w:pPr>
+        <w:tabs>
+          <w:tab w:val="left" w:pos="1134"/>
+        </w:tabs>
+        <w:spacing w:after="0"/>
+        <w:ind w:left="1440" w:hanging="1440"/>
+        <w:rPr>
+          <w:sz w:val="30"/>
+          <w:szCs w:val="30"/>
+          <w:lang w:val="el-GR"/>
+        </w:rPr>
+      </w:pPr>
+      <w:r>
+        <w:rPr>
+          <w:sz w:val="30"/>
+          <w:szCs w:val="30"/>
+          <w:lang w:val="el-GR"/>
+        </w:rPr>
+        <w:t>&lt;</w:t>
+      </w:r>
+      <w:r>
+        <w:rPr>
+          <w:sz w:val="30"/>
+          <w:szCs w:val="30"/>
+        </w:rPr>
+        <w:t>boolean&gt;</w:t>
+      </w:r>
+      <w:r>
+        <w:rPr>
+          <w:sz w:val="30"/>
+          <w:szCs w:val="30"/>
+        </w:rPr>
+        <w:tab/>
+      </w:r>
+      <w:r>
+        <w:rPr>
+          <w:sz w:val="30"/>
+          <w:szCs w:val="30"/>
+        </w:rPr>
+        <w:tab/>
+      </w:r>
+      <w:r>
+        <w:rPr>
+          <w:sz w:val="30"/>
+          <w:szCs w:val="30"/>
+        </w:rPr>
+        <w:tab/>
+      </w:r>
+      <w:r>
+        <w:rPr>
+          <w:sz w:val="30"/>
+          <w:szCs w:val="30"/>
+        </w:rPr>
+        <w:tab/>
+      </w:r>
+      <w:r>
+        <w:rPr>
+          <w:sz w:val="30"/>
+          <w:szCs w:val="30"/>
+        </w:rPr>
+        <w:tab/>
+        <w:t>::=</w:t>
+      </w:r>
+      <w:r>
+        <w:rPr>
+          <w:sz w:val="30"/>
+          <w:szCs w:val="30"/>
+        </w:rPr>
+        <w:tab/>
+      </w:r>
+      <w:r>
+        <w:rPr>
+          <w:sz w:val="30"/>
+          <w:szCs w:val="30"/>
+          <w:lang w:val="el-GR"/>
+        </w:rPr>
+        <w:t>(0|1)</w:t>
       </w:r>
     </w:p>
     <w:sectPr>

</xml_diff>